<commit_message>
Ferramentas-Atividades Atualizadas e Pagina index, Folha de estilo style adicionadas
</commit_message>
<xml_diff>
--- a/Ferramentas-e-Atividadesdocx.docx
+++ b/Ferramentas-e-Atividadesdocx.docx
@@ -66,12 +66,69 @@
       </w:r>
       <w:proofErr w:type="spellEnd"/>
       <w:proofErr w:type="gramEnd"/>
-      <w:r>
-        <w:rPr>
-          <w:rFonts w:ascii="Arial" w:hAnsi="Arial" w:cs="Arial"/>
-          <w:lang w:val="pt-BR"/>
-        </w:rPr>
-        <w:tab/>
+    </w:p>
+    <w:p>
+      <w:pPr>
+        <w:rPr>
+          <w:rFonts w:ascii="Arial" w:hAnsi="Arial" w:cs="Arial"/>
+          <w:lang w:val="pt-BR"/>
+        </w:rPr>
+      </w:pPr>
+      <w:r>
+        <w:rPr>
+          <w:rFonts w:ascii="Arial" w:hAnsi="Arial" w:cs="Arial"/>
+          <w:lang w:val="pt-BR"/>
+        </w:rPr>
+        <w:t>-</w:t>
+      </w:r>
+      <w:proofErr w:type="spellStart"/>
+      <w:r>
+        <w:rPr>
+          <w:rFonts w:ascii="Arial" w:hAnsi="Arial" w:cs="Arial"/>
+          <w:lang w:val="pt-BR"/>
+        </w:rPr>
+        <w:t>Trello</w:t>
+      </w:r>
+      <w:proofErr w:type="spellEnd"/>
+    </w:p>
+    <w:p>
+      <w:pPr>
+        <w:rPr>
+          <w:rFonts w:ascii="Arial" w:hAnsi="Arial" w:cs="Arial"/>
+          <w:lang w:val="pt-BR"/>
+        </w:rPr>
+      </w:pPr>
+      <w:r>
+        <w:rPr>
+          <w:rFonts w:ascii="Arial" w:hAnsi="Arial" w:cs="Arial"/>
+          <w:lang w:val="pt-BR"/>
+        </w:rPr>
+        <w:t>-</w:t>
+      </w:r>
+      <w:proofErr w:type="gramStart"/>
+      <w:r>
+        <w:rPr>
+          <w:rFonts w:ascii="Arial" w:hAnsi="Arial" w:cs="Arial"/>
+          <w:lang w:val="pt-BR"/>
+        </w:rPr>
+        <w:t>MySQL</w:t>
+      </w:r>
+      <w:proofErr w:type="gramEnd"/>
+    </w:p>
+    <w:p>
+      <w:pPr>
+        <w:rPr>
+          <w:rFonts w:ascii="Arial" w:hAnsi="Arial" w:cs="Arial"/>
+          <w:u w:val="single"/>
+          <w:lang w:val="pt-BR"/>
+        </w:rPr>
+      </w:pPr>
+      <w:r>
+        <w:rPr>
+          <w:rFonts w:ascii="Arial" w:hAnsi="Arial" w:cs="Arial"/>
+          <w:lang w:val="pt-BR"/>
+        </w:rPr>
+        <w:t>-VS Code</w:t>
       </w:r>
       <w:bookmarkStart w:id="0" w:name="_GoBack"/>
       <w:bookmarkEnd w:id="0"/>
@@ -88,17 +145,8 @@
           <w:rFonts w:ascii="Arial" w:hAnsi="Arial" w:cs="Arial"/>
           <w:lang w:val="pt-BR"/>
         </w:rPr>
-        <w:t>-</w:t>
-      </w:r>
-      <w:proofErr w:type="spellStart"/>
-      <w:r>
-        <w:rPr>
-          <w:rFonts w:ascii="Arial" w:hAnsi="Arial" w:cs="Arial"/>
-          <w:lang w:val="pt-BR"/>
-        </w:rPr>
-        <w:t>Trello</w:t>
-      </w:r>
-      <w:proofErr w:type="spellEnd"/>
+        <w:t>-Linguagens utilizadas: SQL, PHP, HTML e CSS.</w:t>
+      </w:r>
     </w:p>
     <w:p>
       <w:pPr>

</xml_diff>